<commit_message>
revised the writeup to include the new observation
</commit_message>
<xml_diff>
--- a/A review of HCAHPS Scores at CA Hospitals 040518.docx
+++ b/A review of HCAHPS Scores at CA Hospitals 040518.docx
@@ -5,6 +5,8 @@
     <w:p>
       <w:pPr>
         <w:rPr>
+          <w:b/>
+          <w:bCs/>
           <w:sz w:val="32"/>
           <w:szCs w:val="32"/>
         </w:rPr>
@@ -87,13 +89,16 @@
       </w:r>
     </w:p>
     <w:p>
+      <w:pPr>
+        <w:jc w:val="center"/>
+      </w:pPr>
       <w:r>
         <w:rPr>
           <w:noProof/>
         </w:rPr>
         <w:drawing>
           <wp:inline distT="0" distB="0" distL="0" distR="0" wp14:anchorId="20CFBFC9" wp14:editId="37278AB2">
-            <wp:extent cx="5543550" cy="3544674"/>
+            <wp:extent cx="4852555" cy="3102836"/>
             <wp:effectExtent l="0" t="0" r="0" b="0"/>
             <wp:docPr id="5" name="Picture 4">
               <a:extLst xmlns:a="http://schemas.openxmlformats.org/drawingml/2006/main">
@@ -121,7 +126,7 @@
                     </pic:cNvPicPr>
                   </pic:nvPicPr>
                   <pic:blipFill>
-                    <a:blip r:embed="rId5">
+                    <a:blip r:embed="rId7">
                       <a:extLst>
                         <a:ext uri="{28A0092B-C50C-407E-A947-70E740481C1C}">
                           <a14:useLocalDpi xmlns:a14="http://schemas.microsoft.com/office/drawing/2010/main" val="0"/>
@@ -135,7 +140,7 @@
                   <pic:spPr>
                     <a:xfrm>
                       <a:off x="0" y="0"/>
-                      <a:ext cx="5545982" cy="3546229"/>
+                      <a:ext cx="4868290" cy="3112897"/>
                     </a:xfrm>
                     <a:prstGeom prst="rect">
                       <a:avLst/>
@@ -148,6 +153,8 @@
         </w:drawing>
       </w:r>
     </w:p>
+    <w:p/>
+    <w:p/>
     <w:p>
       <w:pPr>
         <w:pStyle w:val="ListParagraph"/>
@@ -175,14 +182,17 @@
       </w:r>
     </w:p>
     <w:p>
+      <w:pPr>
+        <w:jc w:val="center"/>
+      </w:pPr>
       <w:r>
         <w:rPr>
           <w:noProof/>
         </w:rPr>
         <w:drawing>
           <wp:inline distT="0" distB="0" distL="0" distR="0" wp14:anchorId="1CCD840A" wp14:editId="7D70F72B">
-            <wp:extent cx="5050742" cy="3281363"/>
-            <wp:effectExtent l="0" t="0" r="0" b="0"/>
+            <wp:extent cx="4454352" cy="2893900"/>
+            <wp:effectExtent l="0" t="0" r="3810" b="1905"/>
             <wp:docPr id="1" name="Picture 4">
               <a:extLst xmlns:a="http://schemas.openxmlformats.org/drawingml/2006/main">
                 <a:ext uri="{FF2B5EF4-FFF2-40B4-BE49-F238E27FC236}">
@@ -209,7 +219,7 @@
                     </pic:cNvPicPr>
                   </pic:nvPicPr>
                   <pic:blipFill>
-                    <a:blip r:embed="rId6">
+                    <a:blip r:embed="rId8">
                       <a:extLst>
                         <a:ext uri="{28A0092B-C50C-407E-A947-70E740481C1C}">
                           <a14:useLocalDpi xmlns:a14="http://schemas.microsoft.com/office/drawing/2010/main" val="0"/>
@@ -223,7 +233,7 @@
                   <pic:spPr>
                     <a:xfrm>
                       <a:off x="0" y="0"/>
-                      <a:ext cx="5056373" cy="3285021"/>
+                      <a:ext cx="4466700" cy="2901922"/>
                     </a:xfrm>
                     <a:prstGeom prst="rect">
                       <a:avLst/>
@@ -236,10 +246,7 @@
         </w:drawing>
       </w:r>
     </w:p>
-    <w:p>
-      <w:bookmarkStart w:id="0" w:name="_GoBack"/>
-      <w:bookmarkEnd w:id="0"/>
-    </w:p>
+    <w:p/>
     <w:p>
       <w:pPr>
         <w:pStyle w:val="ListParagraph"/>
@@ -255,7 +262,6 @@
         <w:rPr>
           <w:b/>
         </w:rPr>
-        <w:lastRenderedPageBreak/>
         <w:t xml:space="preserve">Does population have any effect on overall HCAHPS Score? </w:t>
       </w:r>
     </w:p>
@@ -268,6 +274,9 @@
       </w:r>
     </w:p>
     <w:p>
+      <w:pPr>
+        <w:jc w:val="center"/>
+      </w:pPr>
       <w:r>
         <w:rPr>
           <w:noProof/>
@@ -302,7 +311,7 @@
                     </pic:cNvPicPr>
                   </pic:nvPicPr>
                   <pic:blipFill>
-                    <a:blip r:embed="rId7">
+                    <a:blip r:embed="rId9">
                       <a:extLst>
                         <a:ext uri="{28A0092B-C50C-407E-A947-70E740481C1C}">
                           <a14:useLocalDpi xmlns:a14="http://schemas.microsoft.com/office/drawing/2010/main" val="0"/>
@@ -331,16 +340,10 @@
     </w:p>
     <w:p>
       <w:pPr>
-        <w:rPr>
-          <w:b/>
-        </w:rPr>
-      </w:pPr>
-    </w:p>
-    <w:p>
-      <w:pPr>
+        <w:pStyle w:val="ListParagraph"/>
         <w:numPr>
           <w:ilvl w:val="0"/>
-          <w:numId w:val="2"/>
+          <w:numId w:val="1"/>
         </w:numPr>
         <w:rPr>
           <w:b/>
@@ -369,15 +372,19 @@
         <w:t>This implies that these four factors impact the overall rating the most and this impact is in a positive fashion, meaning that, for example, a higher pain management corresponds to a higher overall rating.</w:t>
       </w:r>
     </w:p>
-    <w:p>
+    <w:p/>
+    <w:p>
+      <w:pPr>
+        <w:jc w:val="center"/>
+      </w:pPr>
       <w:r>
         <w:rPr>
           <w:noProof/>
         </w:rPr>
         <w:drawing>
           <wp:inline distT="0" distB="0" distL="0" distR="0" wp14:anchorId="5E7D6779" wp14:editId="2FECD23A">
-            <wp:extent cx="4233863" cy="4263101"/>
-            <wp:effectExtent l="0" t="0" r="0" b="4445"/>
+            <wp:extent cx="3616036" cy="3641007"/>
+            <wp:effectExtent l="0" t="0" r="3810" b="4445"/>
             <wp:docPr id="7" name="Picture 6">
               <a:extLst xmlns:a="http://schemas.openxmlformats.org/drawingml/2006/main">
                 <a:ext uri="{FF2B5EF4-FFF2-40B4-BE49-F238E27FC236}">
@@ -404,7 +411,7 @@
                     </pic:cNvPicPr>
                   </pic:nvPicPr>
                   <pic:blipFill>
-                    <a:blip r:embed="rId8" cstate="print">
+                    <a:blip r:embed="rId10" cstate="print">
                       <a:extLst>
                         <a:ext uri="{28A0092B-C50C-407E-A947-70E740481C1C}">
                           <a14:useLocalDpi xmlns:a14="http://schemas.microsoft.com/office/drawing/2010/main" val="0"/>
@@ -418,7 +425,7 @@
                   <pic:spPr>
                     <a:xfrm>
                       <a:off x="0" y="0"/>
-                      <a:ext cx="4246967" cy="4276295"/>
+                      <a:ext cx="3636692" cy="3661805"/>
                     </a:xfrm>
                     <a:prstGeom prst="rect">
                       <a:avLst/>
@@ -432,6 +439,10 @@
       </w:r>
     </w:p>
     <w:p>
+      <w:bookmarkStart w:id="0" w:name="_GoBack"/>
+      <w:bookmarkEnd w:id="0"/>
+    </w:p>
+    <w:p>
       <w:pPr>
         <w:numPr>
           <w:ilvl w:val="0"/>
@@ -445,7 +456,6 @@
         <w:rPr>
           <w:b/>
         </w:rPr>
-        <w:lastRenderedPageBreak/>
         <w:t xml:space="preserve">Does the type of hospital ownership have any effect on HCAHPS Score? </w:t>
       </w:r>
     </w:p>
@@ -461,14 +471,17 @@
       </w:r>
     </w:p>
     <w:p>
+      <w:pPr>
+        <w:jc w:val="center"/>
+      </w:pPr>
       <w:r>
         <w:rPr>
           <w:noProof/>
         </w:rPr>
         <w:drawing>
           <wp:inline distT="0" distB="0" distL="0" distR="0" wp14:anchorId="08378A4A" wp14:editId="6577943F">
-            <wp:extent cx="4453176" cy="7539038"/>
-            <wp:effectExtent l="0" t="0" r="5080" b="5080"/>
+            <wp:extent cx="3543300" cy="5998656"/>
+            <wp:effectExtent l="0" t="0" r="0" b="0"/>
             <wp:docPr id="3" name="Picture 4">
               <a:extLst xmlns:a="http://schemas.openxmlformats.org/drawingml/2006/main">
                 <a:ext uri="{FF2B5EF4-FFF2-40B4-BE49-F238E27FC236}">
@@ -495,7 +508,7 @@
                     </pic:cNvPicPr>
                   </pic:nvPicPr>
                   <pic:blipFill>
-                    <a:blip r:embed="rId9">
+                    <a:blip r:embed="rId11">
                       <a:extLst>
                         <a:ext uri="{28A0092B-C50C-407E-A947-70E740481C1C}">
                           <a14:useLocalDpi xmlns:a14="http://schemas.microsoft.com/office/drawing/2010/main" val="0"/>
@@ -509,7 +522,7 @@
                   <pic:spPr>
                     <a:xfrm>
                       <a:off x="0" y="0"/>
-                      <a:ext cx="4458146" cy="7547451"/>
+                      <a:ext cx="3553195" cy="6015408"/>
                     </a:xfrm>
                     <a:prstGeom prst="rect">
                       <a:avLst/>
@@ -521,8 +534,174 @@
           </wp:inline>
         </w:drawing>
       </w:r>
+      <w:r>
+        <w:br/>
+      </w:r>
+    </w:p>
+    <w:p>
+      <w:r>
+        <w:br w:type="page"/>
+      </w:r>
+    </w:p>
+    <w:p>
+      <w:pPr>
+        <w:ind w:left="720"/>
+        <w:rPr>
+          <w:b/>
+        </w:rPr>
+      </w:pPr>
+    </w:p>
+    <w:p>
+      <w:pPr>
+        <w:ind w:left="720"/>
+        <w:rPr>
+          <w:b/>
+        </w:rPr>
+      </w:pPr>
+    </w:p>
+    <w:p>
+      <w:pPr>
+        <w:numPr>
+          <w:ilvl w:val="0"/>
+          <w:numId w:val="2"/>
+        </w:numPr>
+        <w:rPr>
+          <w:b/>
+        </w:rPr>
+      </w:pPr>
+      <w:r>
+        <w:rPr>
+          <w:b/>
+        </w:rPr>
+        <w:t xml:space="preserve">Does the type of hospital ownership have any effect on HCAHPS Score? </w:t>
+      </w:r>
+      <w:r>
+        <w:rPr>
+          <w:b/>
+        </w:rPr>
+        <w:t xml:space="preserve"> (UPDATE)</w:t>
+      </w:r>
+    </w:p>
+    <w:p>
+      <w:pPr>
+        <w:ind w:left="720"/>
+      </w:pPr>
+      <w:r>
+        <w:t xml:space="preserve">Our original analysis of this question as presented above, did not take into account, the number of hospitals of each type. Not until after a question </w:t>
+      </w:r>
+      <w:r>
+        <w:t>during</w:t>
+      </w:r>
+      <w:r>
+        <w:t xml:space="preserve"> presentation “If we knew the number of hospitals under the Government – Federal category”, </w:t>
+      </w:r>
+      <w:r>
+        <w:t xml:space="preserve">did we realize that </w:t>
+      </w:r>
+      <w:r>
+        <w:t xml:space="preserve">the Hospitals which </w:t>
+      </w:r>
+      <w:r>
+        <w:t>were under the ownership category of Government – Federal seemed to have values compactly distributed around the mean as shown above, is or could be because, there are just 2 hospitals under this category in our dataset.</w:t>
+      </w:r>
+    </w:p>
+    <w:p>
+      <w:pPr>
+        <w:ind w:left="720"/>
+      </w:pPr>
+      <w:r>
+        <w:t>Delving down one more level and looking at the number of hospitals per the ownership category, it felt more reasonable to group all government related ownerships into one group of ownership “Government” and look at the distribution of the scores.</w:t>
+      </w:r>
+      <w:r>
+        <w:t xml:space="preserve"> Also, at this point, we also discarded data with Hospital Ownership as “Physicians” as there were only 3 records in our final data set.</w:t>
+      </w:r>
+    </w:p>
+    <w:p>
+      <w:pPr>
+        <w:ind w:left="720"/>
+      </w:pPr>
+      <w:r>
+        <w:t xml:space="preserve">The </w:t>
+      </w:r>
+      <w:r>
+        <w:t>new</w:t>
+      </w:r>
+      <w:r>
+        <w:t xml:space="preserve"> graph</w:t>
+      </w:r>
+      <w:r>
+        <w:t>s (shown below) indicate</w:t>
+      </w:r>
+      <w:r>
+        <w:t xml:space="preserve"> that, generally speaking, the voluntary hospitals provide a better service compared to the others. </w:t>
+      </w:r>
+      <w:r>
+        <w:t>The graphs plotted</w:t>
+      </w:r>
+      <w:r>
+        <w:t xml:space="preserve"> compare the voluntary hospitals' rating to that of others with respect to each particular feature. These graphs show that voluntary hospitals generally provide a better service in terms of both overall and feature-based service. This conclusion could make sense because we generally expect to see a better service by a voluntary organization.</w:t>
+      </w:r>
+    </w:p>
+    <w:p>
+      <w:pPr>
+        <w:ind w:left="720"/>
+      </w:pPr>
+    </w:p>
+    <w:p>
+      <w:pPr>
+        <w:ind w:left="720"/>
+        <w:jc w:val="center"/>
+      </w:pPr>
+      <w:r>
+        <w:rPr>
+          <w:noProof/>
+        </w:rPr>
+        <w:drawing>
+          <wp:inline distT="0" distB="0" distL="0" distR="0">
+            <wp:extent cx="3023755" cy="4563201"/>
+            <wp:effectExtent l="0" t="0" r="0" b="0"/>
+            <wp:docPr id="4" name="Picture 4"/>
+            <wp:cNvGraphicFramePr>
+              <a:graphicFrameLocks xmlns:a="http://schemas.openxmlformats.org/drawingml/2006/main" noChangeAspect="1"/>
+            </wp:cNvGraphicFramePr>
+            <a:graphic xmlns:a="http://schemas.openxmlformats.org/drawingml/2006/main">
+              <a:graphicData uri="http://schemas.openxmlformats.org/drawingml/2006/picture">
+                <pic:pic xmlns:pic="http://schemas.openxmlformats.org/drawingml/2006/picture">
+                  <pic:nvPicPr>
+                    <pic:cNvPr id="4" name="HospitalType_Rating_BoxPlot_revised.png"/>
+                    <pic:cNvPicPr/>
+                  </pic:nvPicPr>
+                  <pic:blipFill>
+                    <a:blip r:embed="rId12">
+                      <a:extLst>
+                        <a:ext uri="{28A0092B-C50C-407E-A947-70E740481C1C}">
+                          <a14:useLocalDpi xmlns:a14="http://schemas.microsoft.com/office/drawing/2010/main" val="0"/>
+                        </a:ext>
+                      </a:extLst>
+                    </a:blip>
+                    <a:stretch>
+                      <a:fillRect/>
+                    </a:stretch>
+                  </pic:blipFill>
+                  <pic:spPr>
+                    <a:xfrm>
+                      <a:off x="0" y="0"/>
+                      <a:ext cx="3038708" cy="4585766"/>
+                    </a:xfrm>
+                    <a:prstGeom prst="rect">
+                      <a:avLst/>
+                    </a:prstGeom>
+                  </pic:spPr>
+                </pic:pic>
+              </a:graphicData>
+            </a:graphic>
+          </wp:inline>
+        </w:drawing>
+      </w:r>
     </w:p>
     <w:sectPr>
+      <w:footerReference w:type="even" r:id="rId13"/>
+      <w:footerReference w:type="default" r:id="rId14"/>
       <w:pgSz w:w="12240" w:h="15840"/>
       <w:pgMar w:top="720" w:right="720" w:bottom="720" w:left="720" w:header="720" w:footer="720" w:gutter="0"/>
       <w:cols w:space="720"/>
@@ -530,6 +709,181 @@
     </w:sectPr>
   </w:body>
 </w:document>
+</file>
+
+<file path=word/endnotes.xml><?xml version="1.0" encoding="utf-8"?>
+<w:endnotes xmlns:wpc="http://schemas.microsoft.com/office/word/2010/wordprocessingCanvas" xmlns:cx="http://schemas.microsoft.com/office/drawing/2014/chartex" xmlns:cx1="http://schemas.microsoft.com/office/drawing/2015/9/8/chartex" xmlns:cx2="http://schemas.microsoft.com/office/drawing/2015/10/21/chartex" xmlns:cx3="http://schemas.microsoft.com/office/drawing/2016/5/9/chartex" xmlns:cx4="http://schemas.microsoft.com/office/drawing/2016/5/10/chartex" xmlns:cx5="http://schemas.microsoft.com/office/drawing/2016/5/11/chartex" xmlns:cx6="http://schemas.microsoft.com/office/drawing/2016/5/12/chartex" xmlns:cx7="http://schemas.microsoft.com/office/drawing/2016/5/13/chartex" xmlns:cx8="http://schemas.microsoft.com/office/drawing/2016/5/14/chartex" xmlns:mc="http://schemas.openxmlformats.org/markup-compatibility/2006" xmlns:aink="http://schemas.microsoft.com/office/drawing/2016/ink" xmlns:am3d="http://schemas.microsoft.com/office/drawing/2017/model3d" xmlns:o="urn:schemas-microsoft-com:office:office" xmlns:r="http://schemas.openxmlformats.org/officeDocument/2006/relationships" xmlns:m="http://schemas.openxmlformats.org/officeDocument/2006/math" xmlns:v="urn:schemas-microsoft-com:vml" xmlns:wp14="http://schemas.microsoft.com/office/word/2010/wordprocessingDrawing" xmlns:wp="http://schemas.openxmlformats.org/drawingml/2006/wordprocessingDrawing" xmlns:w10="urn:schemas-microsoft-com:office:word" xmlns:w="http://schemas.openxmlformats.org/wordprocessingml/2006/main" xmlns:w14="http://schemas.microsoft.com/office/word/2010/wordml" xmlns:w15="http://schemas.microsoft.com/office/word/2012/wordml" xmlns:w16cid="http://schemas.microsoft.com/office/word/2016/wordml/cid" xmlns:w16se="http://schemas.microsoft.com/office/word/2015/wordml/symex" xmlns:wpg="http://schemas.microsoft.com/office/word/2010/wordprocessingGroup" xmlns:wpi="http://schemas.microsoft.com/office/word/2010/wordprocessingInk" xmlns:wne="http://schemas.microsoft.com/office/word/2006/wordml" xmlns:wps="http://schemas.microsoft.com/office/word/2010/wordprocessingShape" mc:Ignorable="w14 w15 w16se w16cid wp14">
+  <w:endnote w:type="separator" w:id="-1">
+    <w:p>
+      <w:pPr>
+        <w:spacing w:after="0" w:line="240" w:lineRule="auto"/>
+      </w:pPr>
+      <w:r>
+        <w:separator/>
+      </w:r>
+    </w:p>
+  </w:endnote>
+  <w:endnote w:type="continuationSeparator" w:id="0">
+    <w:p>
+      <w:pPr>
+        <w:spacing w:after="0" w:line="240" w:lineRule="auto"/>
+      </w:pPr>
+      <w:r>
+        <w:continuationSeparator/>
+      </w:r>
+    </w:p>
+  </w:endnote>
+</w:endnotes>
+</file>
+
+<file path=word/footer1.xml><?xml version="1.0" encoding="utf-8"?>
+<w:ftr xmlns:wpc="http://schemas.microsoft.com/office/word/2010/wordprocessingCanvas" xmlns:cx="http://schemas.microsoft.com/office/drawing/2014/chartex" xmlns:cx1="http://schemas.microsoft.com/office/drawing/2015/9/8/chartex" xmlns:cx2="http://schemas.microsoft.com/office/drawing/2015/10/21/chartex" xmlns:cx3="http://schemas.microsoft.com/office/drawing/2016/5/9/chartex" xmlns:cx4="http://schemas.microsoft.com/office/drawing/2016/5/10/chartex" xmlns:cx5="http://schemas.microsoft.com/office/drawing/2016/5/11/chartex" xmlns:cx6="http://schemas.microsoft.com/office/drawing/2016/5/12/chartex" xmlns:cx7="http://schemas.microsoft.com/office/drawing/2016/5/13/chartex" xmlns:cx8="http://schemas.microsoft.com/office/drawing/2016/5/14/chartex" xmlns:mc="http://schemas.openxmlformats.org/markup-compatibility/2006" xmlns:aink="http://schemas.microsoft.com/office/drawing/2016/ink" xmlns:am3d="http://schemas.microsoft.com/office/drawing/2017/model3d" xmlns:o="urn:schemas-microsoft-com:office:office" xmlns:r="http://schemas.openxmlformats.org/officeDocument/2006/relationships" xmlns:m="http://schemas.openxmlformats.org/officeDocument/2006/math" xmlns:v="urn:schemas-microsoft-com:vml" xmlns:wp14="http://schemas.microsoft.com/office/word/2010/wordprocessingDrawing" xmlns:wp="http://schemas.openxmlformats.org/drawingml/2006/wordprocessingDrawing" xmlns:w10="urn:schemas-microsoft-com:office:word" xmlns:w="http://schemas.openxmlformats.org/wordprocessingml/2006/main" xmlns:w14="http://schemas.microsoft.com/office/word/2010/wordml" xmlns:w15="http://schemas.microsoft.com/office/word/2012/wordml" xmlns:w16cid="http://schemas.microsoft.com/office/word/2016/wordml/cid" xmlns:w16se="http://schemas.microsoft.com/office/word/2015/wordml/symex" xmlns:wpg="http://schemas.microsoft.com/office/word/2010/wordprocessingGroup" xmlns:wpi="http://schemas.microsoft.com/office/word/2010/wordprocessingInk" xmlns:wne="http://schemas.microsoft.com/office/word/2006/wordml" xmlns:wps="http://schemas.microsoft.com/office/word/2010/wordprocessingShape" mc:Ignorable="w14 w15 w16se w16cid wp14">
+  <w:sdt>
+    <w:sdtPr>
+      <w:rPr>
+        <w:rStyle w:val="PageNumber"/>
+      </w:rPr>
+      <w:id w:val="1481579557"/>
+      <w:docPartObj>
+        <w:docPartGallery w:val="Page Numbers (Bottom of Page)"/>
+        <w:docPartUnique/>
+      </w:docPartObj>
+    </w:sdtPr>
+    <w:sdtContent>
+      <w:p>
+        <w:pPr>
+          <w:pStyle w:val="Footer"/>
+          <w:framePr w:wrap="none" w:vAnchor="text" w:hAnchor="margin" w:xAlign="right" w:y="1"/>
+          <w:rPr>
+            <w:rStyle w:val="PageNumber"/>
+          </w:rPr>
+        </w:pPr>
+        <w:r>
+          <w:rPr>
+            <w:rStyle w:val="PageNumber"/>
+          </w:rPr>
+          <w:fldChar w:fldCharType="begin"/>
+        </w:r>
+        <w:r>
+          <w:rPr>
+            <w:rStyle w:val="PageNumber"/>
+          </w:rPr>
+          <w:instrText xml:space="preserve"> PAGE </w:instrText>
+        </w:r>
+        <w:r>
+          <w:rPr>
+            <w:rStyle w:val="PageNumber"/>
+          </w:rPr>
+          <w:fldChar w:fldCharType="end"/>
+        </w:r>
+      </w:p>
+    </w:sdtContent>
+  </w:sdt>
+  <w:p>
+    <w:pPr>
+      <w:pStyle w:val="Footer"/>
+      <w:ind w:right="360"/>
+    </w:pPr>
+  </w:p>
+</w:ftr>
+</file>
+
+<file path=word/footer2.xml><?xml version="1.0" encoding="utf-8"?>
+<w:ftr xmlns:wpc="http://schemas.microsoft.com/office/word/2010/wordprocessingCanvas" xmlns:cx="http://schemas.microsoft.com/office/drawing/2014/chartex" xmlns:cx1="http://schemas.microsoft.com/office/drawing/2015/9/8/chartex" xmlns:cx2="http://schemas.microsoft.com/office/drawing/2015/10/21/chartex" xmlns:cx3="http://schemas.microsoft.com/office/drawing/2016/5/9/chartex" xmlns:cx4="http://schemas.microsoft.com/office/drawing/2016/5/10/chartex" xmlns:cx5="http://schemas.microsoft.com/office/drawing/2016/5/11/chartex" xmlns:cx6="http://schemas.microsoft.com/office/drawing/2016/5/12/chartex" xmlns:cx7="http://schemas.microsoft.com/office/drawing/2016/5/13/chartex" xmlns:cx8="http://schemas.microsoft.com/office/drawing/2016/5/14/chartex" xmlns:mc="http://schemas.openxmlformats.org/markup-compatibility/2006" xmlns:aink="http://schemas.microsoft.com/office/drawing/2016/ink" xmlns:am3d="http://schemas.microsoft.com/office/drawing/2017/model3d" xmlns:o="urn:schemas-microsoft-com:office:office" xmlns:r="http://schemas.openxmlformats.org/officeDocument/2006/relationships" xmlns:m="http://schemas.openxmlformats.org/officeDocument/2006/math" xmlns:v="urn:schemas-microsoft-com:vml" xmlns:wp14="http://schemas.microsoft.com/office/word/2010/wordprocessingDrawing" xmlns:wp="http://schemas.openxmlformats.org/drawingml/2006/wordprocessingDrawing" xmlns:w10="urn:schemas-microsoft-com:office:word" xmlns:w="http://schemas.openxmlformats.org/wordprocessingml/2006/main" xmlns:w14="http://schemas.microsoft.com/office/word/2010/wordml" xmlns:w15="http://schemas.microsoft.com/office/word/2012/wordml" xmlns:w16cid="http://schemas.microsoft.com/office/word/2016/wordml/cid" xmlns:w16se="http://schemas.microsoft.com/office/word/2015/wordml/symex" xmlns:wpg="http://schemas.microsoft.com/office/word/2010/wordprocessingGroup" xmlns:wpi="http://schemas.microsoft.com/office/word/2010/wordprocessingInk" xmlns:wne="http://schemas.microsoft.com/office/word/2006/wordml" xmlns:wps="http://schemas.microsoft.com/office/word/2010/wordprocessingShape" mc:Ignorable="w14 w15 w16se w16cid wp14">
+  <w:sdt>
+    <w:sdtPr>
+      <w:rPr>
+        <w:rStyle w:val="PageNumber"/>
+      </w:rPr>
+      <w:id w:val="-168105650"/>
+      <w:docPartObj>
+        <w:docPartGallery w:val="Page Numbers (Bottom of Page)"/>
+        <w:docPartUnique/>
+      </w:docPartObj>
+    </w:sdtPr>
+    <w:sdtContent>
+      <w:p>
+        <w:pPr>
+          <w:pStyle w:val="Footer"/>
+          <w:framePr w:wrap="none" w:vAnchor="text" w:hAnchor="margin" w:xAlign="right" w:y="1"/>
+          <w:rPr>
+            <w:rStyle w:val="PageNumber"/>
+          </w:rPr>
+        </w:pPr>
+        <w:r>
+          <w:rPr>
+            <w:rStyle w:val="PageNumber"/>
+          </w:rPr>
+          <w:fldChar w:fldCharType="begin"/>
+        </w:r>
+        <w:r>
+          <w:rPr>
+            <w:rStyle w:val="PageNumber"/>
+          </w:rPr>
+          <w:instrText xml:space="preserve"> PAGE </w:instrText>
+        </w:r>
+        <w:r>
+          <w:rPr>
+            <w:rStyle w:val="PageNumber"/>
+          </w:rPr>
+          <w:fldChar w:fldCharType="separate"/>
+        </w:r>
+        <w:r>
+          <w:rPr>
+            <w:rStyle w:val="PageNumber"/>
+            <w:noProof/>
+          </w:rPr>
+          <w:t>1</w:t>
+        </w:r>
+        <w:r>
+          <w:rPr>
+            <w:rStyle w:val="PageNumber"/>
+          </w:rPr>
+          <w:fldChar w:fldCharType="end"/>
+        </w:r>
+      </w:p>
+    </w:sdtContent>
+  </w:sdt>
+  <w:p>
+    <w:pPr>
+      <w:pStyle w:val="Footer"/>
+      <w:ind w:right="360"/>
+    </w:pPr>
+    <w:r>
+      <w:t xml:space="preserve">Data Analytics Bootcamp Project 1  </w:t>
+    </w:r>
+  </w:p>
+  <w:p>
+    <w:pPr>
+      <w:pStyle w:val="Footer"/>
+    </w:pPr>
+  </w:p>
+</w:ftr>
+</file>
+
+<file path=word/footnotes.xml><?xml version="1.0" encoding="utf-8"?>
+<w:footnotes xmlns:wpc="http://schemas.microsoft.com/office/word/2010/wordprocessingCanvas" xmlns:cx="http://schemas.microsoft.com/office/drawing/2014/chartex" xmlns:cx1="http://schemas.microsoft.com/office/drawing/2015/9/8/chartex" xmlns:cx2="http://schemas.microsoft.com/office/drawing/2015/10/21/chartex" xmlns:cx3="http://schemas.microsoft.com/office/drawing/2016/5/9/chartex" xmlns:cx4="http://schemas.microsoft.com/office/drawing/2016/5/10/chartex" xmlns:cx5="http://schemas.microsoft.com/office/drawing/2016/5/11/chartex" xmlns:cx6="http://schemas.microsoft.com/office/drawing/2016/5/12/chartex" xmlns:cx7="http://schemas.microsoft.com/office/drawing/2016/5/13/chartex" xmlns:cx8="http://schemas.microsoft.com/office/drawing/2016/5/14/chartex" xmlns:mc="http://schemas.openxmlformats.org/markup-compatibility/2006" xmlns:aink="http://schemas.microsoft.com/office/drawing/2016/ink" xmlns:am3d="http://schemas.microsoft.com/office/drawing/2017/model3d" xmlns:o="urn:schemas-microsoft-com:office:office" xmlns:r="http://schemas.openxmlformats.org/officeDocument/2006/relationships" xmlns:m="http://schemas.openxmlformats.org/officeDocument/2006/math" xmlns:v="urn:schemas-microsoft-com:vml" xmlns:wp14="http://schemas.microsoft.com/office/word/2010/wordprocessingDrawing" xmlns:wp="http://schemas.openxmlformats.org/drawingml/2006/wordprocessingDrawing" xmlns:w10="urn:schemas-microsoft-com:office:word" xmlns:w="http://schemas.openxmlformats.org/wordprocessingml/2006/main" xmlns:w14="http://schemas.microsoft.com/office/word/2010/wordml" xmlns:w15="http://schemas.microsoft.com/office/word/2012/wordml" xmlns:w16cid="http://schemas.microsoft.com/office/word/2016/wordml/cid" xmlns:w16se="http://schemas.microsoft.com/office/word/2015/wordml/symex" xmlns:wpg="http://schemas.microsoft.com/office/word/2010/wordprocessingGroup" xmlns:wpi="http://schemas.microsoft.com/office/word/2010/wordprocessingInk" xmlns:wne="http://schemas.microsoft.com/office/word/2006/wordml" xmlns:wps="http://schemas.microsoft.com/office/word/2010/wordprocessingShape" mc:Ignorable="w14 w15 w16se w16cid wp14">
+  <w:footnote w:type="separator" w:id="-1">
+    <w:p>
+      <w:pPr>
+        <w:spacing w:after="0" w:line="240" w:lineRule="auto"/>
+      </w:pPr>
+      <w:r>
+        <w:separator/>
+      </w:r>
+    </w:p>
+  </w:footnote>
+  <w:footnote w:type="continuationSeparator" w:id="0">
+    <w:p>
+      <w:pPr>
+        <w:spacing w:after="0" w:line="240" w:lineRule="auto"/>
+      </w:pPr>
+      <w:r>
+        <w:continuationSeparator/>
+      </w:r>
+    </w:p>
+  </w:footnote>
+</w:footnotes>
 </file>
 
 <file path=word/numbering.xml><?xml version="1.0" encoding="utf-8"?>
@@ -677,7 +1031,7 @@
   <w:abstractNum w:abstractNumId="1" w15:restartNumberingAfterBreak="0">
     <w:nsid w:val="5E047F2F"/>
     <w:multiLevelType w:val="hybridMultilevel"/>
-    <w:tmpl w:val="F5E4C3C2"/>
+    <w:tmpl w:val="EF22808E"/>
     <w:lvl w:ilvl="0" w:tplc="0409000B">
       <w:start w:val="1"/>
       <w:numFmt w:val="bullet"/>
@@ -1232,7 +1586,585 @@
       <w:contextualSpacing/>
     </w:pPr>
   </w:style>
+  <w:style w:type="paragraph" w:styleId="Header">
+    <w:name w:val="header"/>
+    <w:basedOn w:val="Normal"/>
+    <w:link w:val="HeaderChar"/>
+    <w:uiPriority w:val="99"/>
+    <w:unhideWhenUsed/>
+    <w:rsid w:val="00C22B57"/>
+    <w:pPr>
+      <w:tabs>
+        <w:tab w:val="center" w:pos="4680"/>
+        <w:tab w:val="right" w:pos="9360"/>
+      </w:tabs>
+      <w:spacing w:after="0" w:line="240" w:lineRule="auto"/>
+    </w:pPr>
+  </w:style>
+  <w:style w:type="character" w:customStyle="1" w:styleId="HeaderChar">
+    <w:name w:val="Header Char"/>
+    <w:basedOn w:val="DefaultParagraphFont"/>
+    <w:link w:val="Header"/>
+    <w:uiPriority w:val="99"/>
+    <w:rsid w:val="00C22B57"/>
+  </w:style>
+  <w:style w:type="paragraph" w:styleId="Footer">
+    <w:name w:val="footer"/>
+    <w:basedOn w:val="Normal"/>
+    <w:link w:val="FooterChar"/>
+    <w:uiPriority w:val="99"/>
+    <w:unhideWhenUsed/>
+    <w:rsid w:val="00C22B57"/>
+    <w:pPr>
+      <w:tabs>
+        <w:tab w:val="center" w:pos="4680"/>
+        <w:tab w:val="right" w:pos="9360"/>
+      </w:tabs>
+      <w:spacing w:after="0" w:line="240" w:lineRule="auto"/>
+    </w:pPr>
+  </w:style>
+  <w:style w:type="character" w:customStyle="1" w:styleId="FooterChar">
+    <w:name w:val="Footer Char"/>
+    <w:basedOn w:val="DefaultParagraphFont"/>
+    <w:link w:val="Footer"/>
+    <w:uiPriority w:val="99"/>
+    <w:rsid w:val="00C22B57"/>
+  </w:style>
+  <w:style w:type="character" w:styleId="PageNumber">
+    <w:name w:val="page number"/>
+    <w:basedOn w:val="DefaultParagraphFont"/>
+    <w:uiPriority w:val="99"/>
+    <w:semiHidden/>
+    <w:unhideWhenUsed/>
+    <w:rsid w:val="00C22B57"/>
+  </w:style>
 </w:styles>
+</file>
+
+<file path=word/glossary/document.xml><?xml version="1.0" encoding="utf-8"?>
+<w:glossaryDocument xmlns:wpc="http://schemas.microsoft.com/office/word/2010/wordprocessingCanvas" xmlns:cx="http://schemas.microsoft.com/office/drawing/2014/chartex" xmlns:cx1="http://schemas.microsoft.com/office/drawing/2015/9/8/chartex" xmlns:cx2="http://schemas.microsoft.com/office/drawing/2015/10/21/chartex" xmlns:cx3="http://schemas.microsoft.com/office/drawing/2016/5/9/chartex" xmlns:cx4="http://schemas.microsoft.com/office/drawing/2016/5/10/chartex" xmlns:cx5="http://schemas.microsoft.com/office/drawing/2016/5/11/chartex" xmlns:cx6="http://schemas.microsoft.com/office/drawing/2016/5/12/chartex" xmlns:cx7="http://schemas.microsoft.com/office/drawing/2016/5/13/chartex" xmlns:cx8="http://schemas.microsoft.com/office/drawing/2016/5/14/chartex" xmlns:mc="http://schemas.openxmlformats.org/markup-compatibility/2006" xmlns:aink="http://schemas.microsoft.com/office/drawing/2016/ink" xmlns:am3d="http://schemas.microsoft.com/office/drawing/2017/model3d" xmlns:o="urn:schemas-microsoft-com:office:office" xmlns:r="http://schemas.openxmlformats.org/officeDocument/2006/relationships" xmlns:m="http://schemas.openxmlformats.org/officeDocument/2006/math" xmlns:v="urn:schemas-microsoft-com:vml" xmlns:wp14="http://schemas.microsoft.com/office/word/2010/wordprocessingDrawing" xmlns:wp="http://schemas.openxmlformats.org/drawingml/2006/wordprocessingDrawing" xmlns:w10="urn:schemas-microsoft-com:office:word" xmlns:w="http://schemas.openxmlformats.org/wordprocessingml/2006/main" xmlns:w14="http://schemas.microsoft.com/office/word/2010/wordml" xmlns:w15="http://schemas.microsoft.com/office/word/2012/wordml" xmlns:w16cid="http://schemas.microsoft.com/office/word/2016/wordml/cid" xmlns:w16se="http://schemas.microsoft.com/office/word/2015/wordml/symex" xmlns:wpg="http://schemas.microsoft.com/office/word/2010/wordprocessingGroup" xmlns:wpi="http://schemas.microsoft.com/office/word/2010/wordprocessingInk" xmlns:wne="http://schemas.microsoft.com/office/word/2006/wordml" xmlns:wps="http://schemas.microsoft.com/office/word/2010/wordprocessingShape" mc:Ignorable="w14 w15 w16se w16cid wp14"/>
+</file>
+
+<file path=word/glossary/fontTable.xml><?xml version="1.0" encoding="utf-8"?>
+<w:fonts xmlns:mc="http://schemas.openxmlformats.org/markup-compatibility/2006" xmlns:r="http://schemas.openxmlformats.org/officeDocument/2006/relationships" xmlns:w="http://schemas.openxmlformats.org/wordprocessingml/2006/main" xmlns:w14="http://schemas.microsoft.com/office/word/2010/wordml" xmlns:w15="http://schemas.microsoft.com/office/word/2012/wordml" xmlns:w16cid="http://schemas.microsoft.com/office/word/2016/wordml/cid" xmlns:w16se="http://schemas.microsoft.com/office/word/2015/wordml/symex" mc:Ignorable="w14 w15 w16se w16cid">
+  <w:font w:name="Wingdings">
+    <w:panose1 w:val="05000000000000000000"/>
+    <w:charset w:val="02"/>
+    <w:family w:val="decorative"/>
+    <w:pitch w:val="variable"/>
+    <w:sig w:usb0="00000000" w:usb1="10000000" w:usb2="00000000" w:usb3="00000000" w:csb0="80000000" w:csb1="00000000"/>
+  </w:font>
+  <w:font w:name="Times New Roman">
+    <w:panose1 w:val="02020603050405020304"/>
+    <w:charset w:val="00"/>
+    <w:family w:val="roman"/>
+    <w:pitch w:val="variable"/>
+    <w:sig w:usb0="E0002EFF" w:usb1="C000785B" w:usb2="00000009" w:usb3="00000000" w:csb0="000001FF" w:csb1="00000000"/>
+  </w:font>
+  <w:font w:name="Courier New">
+    <w:panose1 w:val="02070309020205020404"/>
+    <w:charset w:val="00"/>
+    <w:family w:val="modern"/>
+    <w:pitch w:val="fixed"/>
+    <w:sig w:usb0="E0002EFF" w:usb1="C0007843" w:usb2="00000009" w:usb3="00000000" w:csb0="000001FF" w:csb1="00000000"/>
+  </w:font>
+  <w:font w:name="Symbol">
+    <w:panose1 w:val="05050102010706020507"/>
+    <w:charset w:val="02"/>
+    <w:family w:val="decorative"/>
+    <w:pitch w:val="variable"/>
+    <w:sig w:usb0="00000000" w:usb1="10000000" w:usb2="00000000" w:usb3="00000000" w:csb0="80000000" w:csb1="00000000"/>
+  </w:font>
+  <w:font w:name="Calibri">
+    <w:panose1 w:val="020F0502020204030204"/>
+    <w:charset w:val="00"/>
+    <w:family w:val="swiss"/>
+    <w:pitch w:val="variable"/>
+    <w:sig w:usb0="E0002AFF" w:usb1="C000247B" w:usb2="00000009" w:usb3="00000000" w:csb0="000001FF" w:csb1="00000000"/>
+  </w:font>
+  <w:font w:name="Calibri Light">
+    <w:panose1 w:val="020F0302020204030204"/>
+    <w:charset w:val="00"/>
+    <w:family w:val="swiss"/>
+    <w:pitch w:val="variable"/>
+    <w:sig w:usb0="E0002AFF" w:usb1="C000247B" w:usb2="00000009" w:usb3="00000000" w:csb0="000001FF" w:csb1="00000000"/>
+  </w:font>
+</w:fonts>
+</file>
+
+<file path=word/glossary/settings.xml><?xml version="1.0" encoding="utf-8"?>
+<w:settings xmlns:mc="http://schemas.openxmlformats.org/markup-compatibility/2006" xmlns:o="urn:schemas-microsoft-com:office:office" xmlns:r="http://schemas.openxmlformats.org/officeDocument/2006/relationships" xmlns:m="http://schemas.openxmlformats.org/officeDocument/2006/math" xmlns:v="urn:schemas-microsoft-com:vml" xmlns:w10="urn:schemas-microsoft-com:office:word" xmlns:w="http://schemas.openxmlformats.org/wordprocessingml/2006/main" xmlns:w14="http://schemas.microsoft.com/office/word/2010/wordml" xmlns:w15="http://schemas.microsoft.com/office/word/2012/wordml" xmlns:w16cid="http://schemas.microsoft.com/office/word/2016/wordml/cid" xmlns:w16se="http://schemas.microsoft.com/office/word/2015/wordml/symex" xmlns:sl="http://schemas.openxmlformats.org/schemaLibrary/2006/main" mc:Ignorable="w14 w15 w16se w16cid">
+  <w:view w:val="normal"/>
+  <w:defaultTabStop w:val="720"/>
+  <w:characterSpacingControl w:val="doNotCompress"/>
+  <w:compat>
+    <w:useFELayout/>
+    <w:compatSetting w:name="compatibilityMode" w:uri="http://schemas.microsoft.com/office/word" w:val="15"/>
+    <w:compatSetting w:name="overrideTableStyleFontSizeAndJustification" w:uri="http://schemas.microsoft.com/office/word" w:val="1"/>
+    <w:compatSetting w:name="enableOpenTypeFeatures" w:uri="http://schemas.microsoft.com/office/word" w:val="1"/>
+    <w:compatSetting w:name="doNotFlipMirrorIndents" w:uri="http://schemas.microsoft.com/office/word" w:val="1"/>
+    <w:compatSetting w:name="differentiateMultirowTableHeaders" w:uri="http://schemas.microsoft.com/office/word" w:val="1"/>
+    <w:compatSetting w:name="useWord2013TrackBottomHyphenation" w:uri="http://schemas.microsoft.com/office/word" w:val="0"/>
+  </w:compat>
+  <w:rsids>
+    <w:rsidRoot w:val="00B5354E"/>
+    <w:rsid w:val="001A1E11"/>
+    <w:rsid w:val="00B5354E"/>
+  </w:rsids>
+  <m:mathPr>
+    <m:mathFont m:val="Cambria Math"/>
+    <m:brkBin m:val="before"/>
+    <m:brkBinSub m:val="--"/>
+    <m:smallFrac m:val="0"/>
+    <m:dispDef/>
+    <m:lMargin m:val="0"/>
+    <m:rMargin m:val="0"/>
+    <m:defJc m:val="centerGroup"/>
+    <m:wrapIndent m:val="1440"/>
+    <m:intLim m:val="subSup"/>
+    <m:naryLim m:val="undOvr"/>
+  </m:mathPr>
+  <w:themeFontLang w:val="en-US"/>
+  <w:clrSchemeMapping w:bg1="light1" w:t1="dark1" w:bg2="light2" w:t2="dark2" w:accent1="accent1" w:accent2="accent2" w:accent3="accent3" w:accent4="accent4" w:accent5="accent5" w:accent6="accent6" w:hyperlink="hyperlink" w:followedHyperlink="followedHyperlink"/>
+  <w:decimalSymbol w:val="."/>
+  <w:listSeparator w:val=","/>
+  <w15:chartTrackingRefBased/>
+</w:settings>
+</file>
+
+<file path=word/glossary/styles.xml><?xml version="1.0" encoding="utf-8"?>
+<w:styles xmlns:mc="http://schemas.openxmlformats.org/markup-compatibility/2006" xmlns:r="http://schemas.openxmlformats.org/officeDocument/2006/relationships" xmlns:w="http://schemas.openxmlformats.org/wordprocessingml/2006/main" xmlns:w14="http://schemas.microsoft.com/office/word/2010/wordml" xmlns:w15="http://schemas.microsoft.com/office/word/2012/wordml" xmlns:w16cid="http://schemas.microsoft.com/office/word/2016/wordml/cid" xmlns:w16se="http://schemas.microsoft.com/office/word/2015/wordml/symex" mc:Ignorable="w14 w15 w16se w16cid">
+  <w:docDefaults>
+    <w:rPrDefault>
+      <w:rPr>
+        <w:rFonts w:asciiTheme="minorHAnsi" w:eastAsiaTheme="minorEastAsia" w:hAnsiTheme="minorHAnsi" w:cstheme="minorBidi"/>
+        <w:sz w:val="24"/>
+        <w:szCs w:val="24"/>
+        <w:lang w:val="en-US" w:eastAsia="en-US" w:bidi="ar-SA"/>
+      </w:rPr>
+    </w:rPrDefault>
+    <w:pPrDefault/>
+  </w:docDefaults>
+  <w:latentStyles w:defLockedState="0" w:defUIPriority="99" w:defSemiHidden="0" w:defUnhideWhenUsed="0" w:defQFormat="0" w:count="375">
+    <w:lsdException w:name="Normal" w:uiPriority="0" w:qFormat="1"/>
+    <w:lsdException w:name="heading 1" w:uiPriority="9" w:qFormat="1"/>
+    <w:lsdException w:name="heading 2" w:semiHidden="1" w:uiPriority="9" w:unhideWhenUsed="1" w:qFormat="1"/>
+    <w:lsdException w:name="heading 3" w:semiHidden="1" w:uiPriority="9" w:unhideWhenUsed="1" w:qFormat="1"/>
+    <w:lsdException w:name="heading 4" w:semiHidden="1" w:uiPriority="9" w:unhideWhenUsed="1" w:qFormat="1"/>
+    <w:lsdException w:name="heading 5" w:semiHidden="1" w:uiPriority="9" w:unhideWhenUsed="1" w:qFormat="1"/>
+    <w:lsdException w:name="heading 6" w:semiHidden="1" w:uiPriority="9" w:unhideWhenUsed="1" w:qFormat="1"/>
+    <w:lsdException w:name="heading 7" w:semiHidden="1" w:uiPriority="9" w:unhideWhenUsed="1" w:qFormat="1"/>
+    <w:lsdException w:name="heading 8" w:semiHidden="1" w:uiPriority="9" w:unhideWhenUsed="1" w:qFormat="1"/>
+    <w:lsdException w:name="heading 9" w:semiHidden="1" w:uiPriority="9" w:unhideWhenUsed="1" w:qFormat="1"/>
+    <w:lsdException w:name="index 1" w:semiHidden="1" w:unhideWhenUsed="1"/>
+    <w:lsdException w:name="index 2" w:semiHidden="1" w:unhideWhenUsed="1"/>
+    <w:lsdException w:name="index 3" w:semiHidden="1" w:unhideWhenUsed="1"/>
+    <w:lsdException w:name="index 4" w:semiHidden="1" w:unhideWhenUsed="1"/>
+    <w:lsdException w:name="index 5" w:semiHidden="1" w:unhideWhenUsed="1"/>
+    <w:lsdException w:name="index 6" w:semiHidden="1" w:unhideWhenUsed="1"/>
+    <w:lsdException w:name="index 7" w:semiHidden="1" w:unhideWhenUsed="1"/>
+    <w:lsdException w:name="index 8" w:semiHidden="1" w:unhideWhenUsed="1"/>
+    <w:lsdException w:name="index 9" w:semiHidden="1" w:unhideWhenUsed="1"/>
+    <w:lsdException w:name="toc 1" w:semiHidden="1" w:uiPriority="39" w:unhideWhenUsed="1"/>
+    <w:lsdException w:name="toc 2" w:semiHidden="1" w:uiPriority="39" w:unhideWhenUsed="1"/>
+    <w:lsdException w:name="toc 3" w:semiHidden="1" w:uiPriority="39" w:unhideWhenUsed="1"/>
+    <w:lsdException w:name="toc 4" w:semiHidden="1" w:uiPriority="39" w:unhideWhenUsed="1"/>
+    <w:lsdException w:name="toc 5" w:semiHidden="1" w:uiPriority="39" w:unhideWhenUsed="1"/>
+    <w:lsdException w:name="toc 6" w:semiHidden="1" w:uiPriority="39" w:unhideWhenUsed="1"/>
+    <w:lsdException w:name="toc 7" w:semiHidden="1" w:uiPriority="39" w:unhideWhenUsed="1"/>
+    <w:lsdException w:name="toc 8" w:semiHidden="1" w:uiPriority="39" w:unhideWhenUsed="1"/>
+    <w:lsdException w:name="toc 9" w:semiHidden="1" w:uiPriority="39" w:unhideWhenUsed="1"/>
+    <w:lsdException w:name="Normal Indent" w:semiHidden="1" w:unhideWhenUsed="1"/>
+    <w:lsdException w:name="footnote text" w:semiHidden="1" w:unhideWhenUsed="1"/>
+    <w:lsdException w:name="annotation text" w:semiHidden="1" w:unhideWhenUsed="1"/>
+    <w:lsdException w:name="header" w:semiHidden="1" w:unhideWhenUsed="1"/>
+    <w:lsdException w:name="footer" w:semiHidden="1" w:unhideWhenUsed="1"/>
+    <w:lsdException w:name="index heading" w:semiHidden="1" w:unhideWhenUsed="1"/>
+    <w:lsdException w:name="caption" w:semiHidden="1" w:uiPriority="35" w:unhideWhenUsed="1" w:qFormat="1"/>
+    <w:lsdException w:name="table of figures" w:semiHidden="1" w:unhideWhenUsed="1"/>
+    <w:lsdException w:name="envelope address" w:semiHidden="1" w:unhideWhenUsed="1"/>
+    <w:lsdException w:name="envelope return" w:semiHidden="1" w:unhideWhenUsed="1"/>
+    <w:lsdException w:name="footnote reference" w:semiHidden="1" w:unhideWhenUsed="1"/>
+    <w:lsdException w:name="annotation reference" w:semiHidden="1" w:unhideWhenUsed="1"/>
+    <w:lsdException w:name="line number" w:semiHidden="1" w:unhideWhenUsed="1"/>
+    <w:lsdException w:name="page number" w:semiHidden="1" w:unhideWhenUsed="1"/>
+    <w:lsdException w:name="endnote reference" w:semiHidden="1" w:unhideWhenUsed="1"/>
+    <w:lsdException w:name="endnote text" w:semiHidden="1" w:unhideWhenUsed="1"/>
+    <w:lsdException w:name="table of authorities" w:semiHidden="1" w:unhideWhenUsed="1"/>
+    <w:lsdException w:name="macro" w:semiHidden="1" w:unhideWhenUsed="1"/>
+    <w:lsdException w:name="toa heading" w:semiHidden="1" w:unhideWhenUsed="1"/>
+    <w:lsdException w:name="List" w:semiHidden="1" w:unhideWhenUsed="1"/>
+    <w:lsdException w:name="List Bullet" w:semiHidden="1" w:unhideWhenUsed="1"/>
+    <w:lsdException w:name="List Number" w:semiHidden="1" w:unhideWhenUsed="1"/>
+    <w:lsdException w:name="List 2" w:semiHidden="1" w:unhideWhenUsed="1"/>
+    <w:lsdException w:name="List 3" w:semiHidden="1" w:unhideWhenUsed="1"/>
+    <w:lsdException w:name="List 4" w:semiHidden="1" w:unhideWhenUsed="1"/>
+    <w:lsdException w:name="List 5" w:semiHidden="1" w:unhideWhenUsed="1"/>
+    <w:lsdException w:name="List Bullet 2" w:semiHidden="1" w:unhideWhenUsed="1"/>
+    <w:lsdException w:name="List Bullet 3" w:semiHidden="1" w:unhideWhenUsed="1"/>
+    <w:lsdException w:name="List Bullet 4" w:semiHidden="1" w:unhideWhenUsed="1"/>
+    <w:lsdException w:name="List Bullet 5" w:semiHidden="1" w:unhideWhenUsed="1"/>
+    <w:lsdException w:name="List Number 2" w:semiHidden="1" w:unhideWhenUsed="1"/>
+    <w:lsdException w:name="List Number 3" w:semiHidden="1" w:unhideWhenUsed="1"/>
+    <w:lsdException w:name="List Number 4" w:semiHidden="1" w:unhideWhenUsed="1"/>
+    <w:lsdException w:name="List Number 5" w:semiHidden="1" w:unhideWhenUsed="1"/>
+    <w:lsdException w:name="Title" w:uiPriority="10" w:qFormat="1"/>
+    <w:lsdException w:name="Closing" w:semiHidden="1" w:unhideWhenUsed="1"/>
+    <w:lsdException w:name="Signature" w:semiHidden="1" w:unhideWhenUsed="1"/>
+    <w:lsdException w:name="Default Paragraph Font" w:semiHidden="1" w:uiPriority="1" w:unhideWhenUsed="1"/>
+    <w:lsdException w:name="Body Text" w:semiHidden="1" w:unhideWhenUsed="1"/>
+    <w:lsdException w:name="Body Text Indent" w:semiHidden="1" w:unhideWhenUsed="1"/>
+    <w:lsdException w:name="List Continue" w:semiHidden="1" w:unhideWhenUsed="1"/>
+    <w:lsdException w:name="List Continue 2" w:semiHidden="1" w:unhideWhenUsed="1"/>
+    <w:lsdException w:name="List Continue 3" w:semiHidden="1" w:unhideWhenUsed="1"/>
+    <w:lsdException w:name="List Continue 4" w:semiHidden="1" w:unhideWhenUsed="1"/>
+    <w:lsdException w:name="List Continue 5" w:semiHidden="1" w:unhideWhenUsed="1"/>
+    <w:lsdException w:name="Message Header" w:semiHidden="1" w:unhideWhenUsed="1"/>
+    <w:lsdException w:name="Subtitle" w:uiPriority="11" w:qFormat="1"/>
+    <w:lsdException w:name="Salutation" w:semiHidden="1" w:unhideWhenUsed="1"/>
+    <w:lsdException w:name="Date" w:semiHidden="1" w:unhideWhenUsed="1"/>
+    <w:lsdException w:name="Body Text First Indent" w:semiHidden="1" w:unhideWhenUsed="1"/>
+    <w:lsdException w:name="Body Text First Indent 2" w:semiHidden="1" w:unhideWhenUsed="1"/>
+    <w:lsdException w:name="Note Heading" w:semiHidden="1" w:unhideWhenUsed="1"/>
+    <w:lsdException w:name="Body Text 2" w:semiHidden="1" w:unhideWhenUsed="1"/>
+    <w:lsdException w:name="Body Text 3" w:semiHidden="1" w:unhideWhenUsed="1"/>
+    <w:lsdException w:name="Body Text Indent 2" w:semiHidden="1" w:unhideWhenUsed="1"/>
+    <w:lsdException w:name="Body Text Indent 3" w:semiHidden="1" w:unhideWhenUsed="1"/>
+    <w:lsdException w:name="Block Text" w:semiHidden="1" w:unhideWhenUsed="1"/>
+    <w:lsdException w:name="Hyperlink" w:semiHidden="1" w:unhideWhenUsed="1"/>
+    <w:lsdException w:name="FollowedHyperlink" w:semiHidden="1" w:unhideWhenUsed="1"/>
+    <w:lsdException w:name="Strong" w:uiPriority="22" w:qFormat="1"/>
+    <w:lsdException w:name="Emphasis" w:uiPriority="20" w:qFormat="1"/>
+    <w:lsdException w:name="Document Map" w:semiHidden="1" w:unhideWhenUsed="1"/>
+    <w:lsdException w:name="Plain Text" w:semiHidden="1" w:unhideWhenUsed="1"/>
+    <w:lsdException w:name="E-mail Signature" w:semiHidden="1" w:unhideWhenUsed="1"/>
+    <w:lsdException w:name="HTML Top of Form" w:semiHidden="1" w:unhideWhenUsed="1"/>
+    <w:lsdException w:name="HTML Bottom of Form" w:semiHidden="1" w:unhideWhenUsed="1"/>
+    <w:lsdException w:name="Normal (Web)" w:semiHidden="1" w:unhideWhenUsed="1"/>
+    <w:lsdException w:name="HTML Acronym" w:semiHidden="1" w:unhideWhenUsed="1"/>
+    <w:lsdException w:name="HTML Address" w:semiHidden="1" w:unhideWhenUsed="1"/>
+    <w:lsdException w:name="HTML Cite" w:semiHidden="1" w:unhideWhenUsed="1"/>
+    <w:lsdException w:name="HTML Code" w:semiHidden="1" w:unhideWhenUsed="1"/>
+    <w:lsdException w:name="HTML Definition" w:semiHidden="1" w:unhideWhenUsed="1"/>
+    <w:lsdException w:name="HTML Keyboard" w:semiHidden="1" w:unhideWhenUsed="1"/>
+    <w:lsdException w:name="HTML Preformatted" w:semiHidden="1" w:unhideWhenUsed="1"/>
+    <w:lsdException w:name="HTML Sample" w:semiHidden="1" w:unhideWhenUsed="1"/>
+    <w:lsdException w:name="HTML Typewriter" w:semiHidden="1" w:unhideWhenUsed="1"/>
+    <w:lsdException w:name="HTML Variable" w:semiHidden="1" w:unhideWhenUsed="1"/>
+    <w:lsdException w:name="Normal Table" w:semiHidden="1" w:unhideWhenUsed="1"/>
+    <w:lsdException w:name="annotation subject" w:semiHidden="1" w:unhideWhenUsed="1"/>
+    <w:lsdException w:name="No List" w:semiHidden="1" w:unhideWhenUsed="1"/>
+    <w:lsdException w:name="Outline List 1" w:semiHidden="1" w:unhideWhenUsed="1"/>
+    <w:lsdException w:name="Outline List 2" w:semiHidden="1" w:unhideWhenUsed="1"/>
+    <w:lsdException w:name="Outline List 3" w:semiHidden="1" w:unhideWhenUsed="1"/>
+    <w:lsdException w:name="Table Simple 1" w:semiHidden="1" w:unhideWhenUsed="1"/>
+    <w:lsdException w:name="Table Simple 2" w:semiHidden="1" w:unhideWhenUsed="1"/>
+    <w:lsdException w:name="Table Simple 3" w:semiHidden="1" w:unhideWhenUsed="1"/>
+    <w:lsdException w:name="Table Classic 1" w:semiHidden="1" w:unhideWhenUsed="1"/>
+    <w:lsdException w:name="Table Classic 2" w:semiHidden="1" w:unhideWhenUsed="1"/>
+    <w:lsdException w:name="Table Classic 3" w:semiHidden="1" w:unhideWhenUsed="1"/>
+    <w:lsdException w:name="Table Classic 4" w:semiHidden="1" w:unhideWhenUsed="1"/>
+    <w:lsdException w:name="Table Colorful 1" w:semiHidden="1" w:unhideWhenUsed="1"/>
+    <w:lsdException w:name="Table Colorful 2" w:semiHidden="1" w:unhideWhenUsed="1"/>
+    <w:lsdException w:name="Table Colorful 3" w:semiHidden="1" w:unhideWhenUsed="1"/>
+    <w:lsdException w:name="Table Columns 1" w:semiHidden="1" w:unhideWhenUsed="1"/>
+    <w:lsdException w:name="Table Columns 2" w:semiHidden="1" w:unhideWhenUsed="1"/>
+    <w:lsdException w:name="Table Columns 3" w:semiHidden="1" w:unhideWhenUsed="1"/>
+    <w:lsdException w:name="Table Columns 4" w:semiHidden="1" w:unhideWhenUsed="1"/>
+    <w:lsdException w:name="Table Columns 5" w:semiHidden="1" w:unhideWhenUsed="1"/>
+    <w:lsdException w:name="Table Grid 1" w:semiHidden="1" w:unhideWhenUsed="1"/>
+    <w:lsdException w:name="Table Grid 2" w:semiHidden="1" w:unhideWhenUsed="1"/>
+    <w:lsdException w:name="Table Grid 3" w:semiHidden="1" w:unhideWhenUsed="1"/>
+    <w:lsdException w:name="Table Grid 4" w:semiHidden="1" w:unhideWhenUsed="1"/>
+    <w:lsdException w:name="Table Grid 5" w:semiHidden="1" w:unhideWhenUsed="1"/>
+    <w:lsdException w:name="Table Grid 6" w:semiHidden="1" w:unhideWhenUsed="1"/>
+    <w:lsdException w:name="Table Grid 7" w:semiHidden="1" w:unhideWhenUsed="1"/>
+    <w:lsdException w:name="Table Grid 8" w:semiHidden="1" w:unhideWhenUsed="1"/>
+    <w:lsdException w:name="Table List 1" w:semiHidden="1" w:unhideWhenUsed="1"/>
+    <w:lsdException w:name="Table List 2" w:semiHidden="1" w:unhideWhenUsed="1"/>
+    <w:lsdException w:name="Table List 3" w:semiHidden="1" w:unhideWhenUsed="1"/>
+    <w:lsdException w:name="Table List 4" w:semiHidden="1" w:unhideWhenUsed="1"/>
+    <w:lsdException w:name="Table List 5" w:semiHidden="1" w:unhideWhenUsed="1"/>
+    <w:lsdException w:name="Table List 6" w:semiHidden="1" w:unhideWhenUsed="1"/>
+    <w:lsdException w:name="Table List 7" w:semiHidden="1" w:unhideWhenUsed="1"/>
+    <w:lsdException w:name="Table List 8" w:semiHidden="1" w:unhideWhenUsed="1"/>
+    <w:lsdException w:name="Table 3D effects 1" w:semiHidden="1" w:unhideWhenUsed="1"/>
+    <w:lsdException w:name="Table 3D effects 2" w:semiHidden="1" w:unhideWhenUsed="1"/>
+    <w:lsdException w:name="Table 3D effects 3" w:semiHidden="1" w:unhideWhenUsed="1"/>
+    <w:lsdException w:name="Table Contemporary" w:semiHidden="1" w:unhideWhenUsed="1"/>
+    <w:lsdException w:name="Table Elegant" w:semiHidden="1" w:unhideWhenUsed="1"/>
+    <w:lsdException w:name="Table Professional" w:semiHidden="1" w:unhideWhenUsed="1"/>
+    <w:lsdException w:name="Table Subtle 1" w:semiHidden="1" w:unhideWhenUsed="1"/>
+    <w:lsdException w:name="Table Subtle 2" w:semiHidden="1" w:unhideWhenUsed="1"/>
+    <w:lsdException w:name="Table Web 1" w:semiHidden="1" w:unhideWhenUsed="1"/>
+    <w:lsdException w:name="Table Web 2" w:semiHidden="1" w:unhideWhenUsed="1"/>
+    <w:lsdException w:name="Table Web 3" w:semiHidden="1" w:unhideWhenUsed="1"/>
+    <w:lsdException w:name="Balloon Text" w:semiHidden="1" w:unhideWhenUsed="1"/>
+    <w:lsdException w:name="Table Grid" w:uiPriority="39"/>
+    <w:lsdException w:name="Table Theme" w:semiHidden="1" w:unhideWhenUsed="1"/>
+    <w:lsdException w:name="Placeholder Text" w:semiHidden="1"/>
+    <w:lsdException w:name="No Spacing" w:uiPriority="1" w:qFormat="1"/>
+    <w:lsdException w:name="Light Shading" w:uiPriority="60"/>
+    <w:lsdException w:name="Light List" w:uiPriority="61"/>
+    <w:lsdException w:name="Light Grid" w:uiPriority="62"/>
+    <w:lsdException w:name="Medium Shading 1" w:uiPriority="63"/>
+    <w:lsdException w:name="Medium Shading 2" w:uiPriority="64"/>
+    <w:lsdException w:name="Medium List 1" w:uiPriority="65"/>
+    <w:lsdException w:name="Medium List 2" w:uiPriority="66"/>
+    <w:lsdException w:name="Medium Grid 1" w:uiPriority="67"/>
+    <w:lsdException w:name="Medium Grid 2" w:uiPriority="68"/>
+    <w:lsdException w:name="Medium Grid 3" w:uiPriority="69"/>
+    <w:lsdException w:name="Dark List" w:uiPriority="70"/>
+    <w:lsdException w:name="Colorful Shading" w:uiPriority="71"/>
+    <w:lsdException w:name="Colorful List" w:uiPriority="72"/>
+    <w:lsdException w:name="Colorful Grid" w:uiPriority="73"/>
+    <w:lsdException w:name="Light Shading Accent 1" w:uiPriority="60"/>
+    <w:lsdException w:name="Light List Accent 1" w:uiPriority="61"/>
+    <w:lsdException w:name="Light Grid Accent 1" w:uiPriority="62"/>
+    <w:lsdException w:name="Medium Shading 1 Accent 1" w:uiPriority="63"/>
+    <w:lsdException w:name="Medium Shading 2 Accent 1" w:uiPriority="64"/>
+    <w:lsdException w:name="Medium List 1 Accent 1" w:uiPriority="65"/>
+    <w:lsdException w:name="Revision" w:semiHidden="1"/>
+    <w:lsdException w:name="List Paragraph" w:uiPriority="34" w:qFormat="1"/>
+    <w:lsdException w:name="Quote" w:uiPriority="29" w:qFormat="1"/>
+    <w:lsdException w:name="Intense Quote" w:uiPriority="30" w:qFormat="1"/>
+    <w:lsdException w:name="Medium List 2 Accent 1" w:uiPriority="66"/>
+    <w:lsdException w:name="Medium Grid 1 Accent 1" w:uiPriority="67"/>
+    <w:lsdException w:name="Medium Grid 2 Accent 1" w:uiPriority="68"/>
+    <w:lsdException w:name="Medium Grid 3 Accent 1" w:uiPriority="69"/>
+    <w:lsdException w:name="Dark List Accent 1" w:uiPriority="70"/>
+    <w:lsdException w:name="Colorful Shading Accent 1" w:uiPriority="71"/>
+    <w:lsdException w:name="Colorful List Accent 1" w:uiPriority="72"/>
+    <w:lsdException w:name="Colorful Grid Accent 1" w:uiPriority="73"/>
+    <w:lsdException w:name="Light Shading Accent 2" w:uiPriority="60"/>
+    <w:lsdException w:name="Light List Accent 2" w:uiPriority="61"/>
+    <w:lsdException w:name="Light Grid Accent 2" w:uiPriority="62"/>
+    <w:lsdException w:name="Medium Shading 1 Accent 2" w:uiPriority="63"/>
+    <w:lsdException w:name="Medium Shading 2 Accent 2" w:uiPriority="64"/>
+    <w:lsdException w:name="Medium List 1 Accent 2" w:uiPriority="65"/>
+    <w:lsdException w:name="Medium List 2 Accent 2" w:uiPriority="66"/>
+    <w:lsdException w:name="Medium Grid 1 Accent 2" w:uiPriority="67"/>
+    <w:lsdException w:name="Medium Grid 2 Accent 2" w:uiPriority="68"/>
+    <w:lsdException w:name="Medium Grid 3 Accent 2" w:uiPriority="69"/>
+    <w:lsdException w:name="Dark List Accent 2" w:uiPriority="70"/>
+    <w:lsdException w:name="Colorful Shading Accent 2" w:uiPriority="71"/>
+    <w:lsdException w:name="Colorful List Accent 2" w:uiPriority="72"/>
+    <w:lsdException w:name="Colorful Grid Accent 2" w:uiPriority="73"/>
+    <w:lsdException w:name="Light Shading Accent 3" w:uiPriority="60"/>
+    <w:lsdException w:name="Light List Accent 3" w:uiPriority="61"/>
+    <w:lsdException w:name="Light Grid Accent 3" w:uiPriority="62"/>
+    <w:lsdException w:name="Medium Shading 1 Accent 3" w:uiPriority="63"/>
+    <w:lsdException w:name="Medium Shading 2 Accent 3" w:uiPriority="64"/>
+    <w:lsdException w:name="Medium List 1 Accent 3" w:uiPriority="65"/>
+    <w:lsdException w:name="Medium List 2 Accent 3" w:uiPriority="66"/>
+    <w:lsdException w:name="Medium Grid 1 Accent 3" w:uiPriority="67"/>
+    <w:lsdException w:name="Medium Grid 2 Accent 3" w:uiPriority="68"/>
+    <w:lsdException w:name="Medium Grid 3 Accent 3" w:uiPriority="69"/>
+    <w:lsdException w:name="Dark List Accent 3" w:uiPriority="70"/>
+    <w:lsdException w:name="Colorful Shading Accent 3" w:uiPriority="71"/>
+    <w:lsdException w:name="Colorful List Accent 3" w:uiPriority="72"/>
+    <w:lsdException w:name="Colorful Grid Accent 3" w:uiPriority="73"/>
+    <w:lsdException w:name="Light Shading Accent 4" w:uiPriority="60"/>
+    <w:lsdException w:name="Light List Accent 4" w:uiPriority="61"/>
+    <w:lsdException w:name="Light Grid Accent 4" w:uiPriority="62"/>
+    <w:lsdException w:name="Medium Shading 1 Accent 4" w:uiPriority="63"/>
+    <w:lsdException w:name="Medium Shading 2 Accent 4" w:uiPriority="64"/>
+    <w:lsdException w:name="Medium List 1 Accent 4" w:uiPriority="65"/>
+    <w:lsdException w:name="Medium List 2 Accent 4" w:uiPriority="66"/>
+    <w:lsdException w:name="Medium Grid 1 Accent 4" w:uiPriority="67"/>
+    <w:lsdException w:name="Medium Grid 2 Accent 4" w:uiPriority="68"/>
+    <w:lsdException w:name="Medium Grid 3 Accent 4" w:uiPriority="69"/>
+    <w:lsdException w:name="Dark List Accent 4" w:uiPriority="70"/>
+    <w:lsdException w:name="Colorful Shading Accent 4" w:uiPriority="71"/>
+    <w:lsdException w:name="Colorful List Accent 4" w:uiPriority="72"/>
+    <w:lsdException w:name="Colorful Grid Accent 4" w:uiPriority="73"/>
+    <w:lsdException w:name="Light Shading Accent 5" w:uiPriority="60"/>
+    <w:lsdException w:name="Light List Accent 5" w:uiPriority="61"/>
+    <w:lsdException w:name="Light Grid Accent 5" w:uiPriority="62"/>
+    <w:lsdException w:name="Medium Shading 1 Accent 5" w:uiPriority="63"/>
+    <w:lsdException w:name="Medium Shading 2 Accent 5" w:uiPriority="64"/>
+    <w:lsdException w:name="Medium List 1 Accent 5" w:uiPriority="65"/>
+    <w:lsdException w:name="Medium List 2 Accent 5" w:uiPriority="66"/>
+    <w:lsdException w:name="Medium Grid 1 Accent 5" w:uiPriority="67"/>
+    <w:lsdException w:name="Medium Grid 2 Accent 5" w:uiPriority="68"/>
+    <w:lsdException w:name="Medium Grid 3 Accent 5" w:uiPriority="69"/>
+    <w:lsdException w:name="Dark List Accent 5" w:uiPriority="70"/>
+    <w:lsdException w:name="Colorful Shading Accent 5" w:uiPriority="71"/>
+    <w:lsdException w:name="Colorful List Accent 5" w:uiPriority="72"/>
+    <w:lsdException w:name="Colorful Grid Accent 5" w:uiPriority="73"/>
+    <w:lsdException w:name="Light Shading Accent 6" w:uiPriority="60"/>
+    <w:lsdException w:name="Light List Accent 6" w:uiPriority="61"/>
+    <w:lsdException w:name="Light Grid Accent 6" w:uiPriority="62"/>
+    <w:lsdException w:name="Medium Shading 1 Accent 6" w:uiPriority="63"/>
+    <w:lsdException w:name="Medium Shading 2 Accent 6" w:uiPriority="64"/>
+    <w:lsdException w:name="Medium List 1 Accent 6" w:uiPriority="65"/>
+    <w:lsdException w:name="Medium List 2 Accent 6" w:uiPriority="66"/>
+    <w:lsdException w:name="Medium Grid 1 Accent 6" w:uiPriority="67"/>
+    <w:lsdException w:name="Medium Grid 2 Accent 6" w:uiPriority="68"/>
+    <w:lsdException w:name="Medium Grid 3 Accent 6" w:uiPriority="69"/>
+    <w:lsdException w:name="Dark List Accent 6" w:uiPriority="70"/>
+    <w:lsdException w:name="Colorful Shading Accent 6" w:uiPriority="71"/>
+    <w:lsdException w:name="Colorful List Accent 6" w:uiPriority="72"/>
+    <w:lsdException w:name="Colorful Grid Accent 6" w:uiPriority="73"/>
+    <w:lsdException w:name="Subtle Emphasis" w:uiPriority="19" w:qFormat="1"/>
+    <w:lsdException w:name="Intense Emphasis" w:uiPriority="21" w:qFormat="1"/>
+    <w:lsdException w:name="Subtle Reference" w:uiPriority="31" w:qFormat="1"/>
+    <w:lsdException w:name="Intense Reference" w:uiPriority="32" w:qFormat="1"/>
+    <w:lsdException w:name="Book Title" w:uiPriority="33" w:qFormat="1"/>
+    <w:lsdException w:name="Bibliography" w:semiHidden="1" w:uiPriority="37" w:unhideWhenUsed="1"/>
+    <w:lsdException w:name="TOC Heading" w:semiHidden="1" w:uiPriority="39" w:unhideWhenUsed="1" w:qFormat="1"/>
+    <w:lsdException w:name="Plain Table 1" w:uiPriority="41"/>
+    <w:lsdException w:name="Plain Table 2" w:uiPriority="42"/>
+    <w:lsdException w:name="Plain Table 3" w:uiPriority="43"/>
+    <w:lsdException w:name="Plain Table 4" w:uiPriority="44"/>
+    <w:lsdException w:name="Plain Table 5" w:uiPriority="45"/>
+    <w:lsdException w:name="Grid Table Light" w:uiPriority="40"/>
+    <w:lsdException w:name="Grid Table 1 Light" w:uiPriority="46"/>
+    <w:lsdException w:name="Grid Table 2" w:uiPriority="47"/>
+    <w:lsdException w:name="Grid Table 3" w:uiPriority="48"/>
+    <w:lsdException w:name="Grid Table 4" w:uiPriority="49"/>
+    <w:lsdException w:name="Grid Table 5 Dark" w:uiPriority="50"/>
+    <w:lsdException w:name="Grid Table 6 Colorful" w:uiPriority="51"/>
+    <w:lsdException w:name="Grid Table 7 Colorful" w:uiPriority="52"/>
+    <w:lsdException w:name="Grid Table 1 Light Accent 1" w:uiPriority="46"/>
+    <w:lsdException w:name="Grid Table 2 Accent 1" w:uiPriority="47"/>
+    <w:lsdException w:name="Grid Table 3 Accent 1" w:uiPriority="48"/>
+    <w:lsdException w:name="Grid Table 4 Accent 1" w:uiPriority="49"/>
+    <w:lsdException w:name="Grid Table 5 Dark Accent 1" w:uiPriority="50"/>
+    <w:lsdException w:name="Grid Table 6 Colorful Accent 1" w:uiPriority="51"/>
+    <w:lsdException w:name="Grid Table 7 Colorful Accent 1" w:uiPriority="52"/>
+    <w:lsdException w:name="Grid Table 1 Light Accent 2" w:uiPriority="46"/>
+    <w:lsdException w:name="Grid Table 2 Accent 2" w:uiPriority="47"/>
+    <w:lsdException w:name="Grid Table 3 Accent 2" w:uiPriority="48"/>
+    <w:lsdException w:name="Grid Table 4 Accent 2" w:uiPriority="49"/>
+    <w:lsdException w:name="Grid Table 5 Dark Accent 2" w:uiPriority="50"/>
+    <w:lsdException w:name="Grid Table 6 Colorful Accent 2" w:uiPriority="51"/>
+    <w:lsdException w:name="Grid Table 7 Colorful Accent 2" w:uiPriority="52"/>
+    <w:lsdException w:name="Grid Table 1 Light Accent 3" w:uiPriority="46"/>
+    <w:lsdException w:name="Grid Table 2 Accent 3" w:uiPriority="47"/>
+    <w:lsdException w:name="Grid Table 3 Accent 3" w:uiPriority="48"/>
+    <w:lsdException w:name="Grid Table 4 Accent 3" w:uiPriority="49"/>
+    <w:lsdException w:name="Grid Table 5 Dark Accent 3" w:uiPriority="50"/>
+    <w:lsdException w:name="Grid Table 6 Colorful Accent 3" w:uiPriority="51"/>
+    <w:lsdException w:name="Grid Table 7 Colorful Accent 3" w:uiPriority="52"/>
+    <w:lsdException w:name="Grid Table 1 Light Accent 4" w:uiPriority="46"/>
+    <w:lsdException w:name="Grid Table 2 Accent 4" w:uiPriority="47"/>
+    <w:lsdException w:name="Grid Table 3 Accent 4" w:uiPriority="48"/>
+    <w:lsdException w:name="Grid Table 4 Accent 4" w:uiPriority="49"/>
+    <w:lsdException w:name="Grid Table 5 Dark Accent 4" w:uiPriority="50"/>
+    <w:lsdException w:name="Grid Table 6 Colorful Accent 4" w:uiPriority="51"/>
+    <w:lsdException w:name="Grid Table 7 Colorful Accent 4" w:uiPriority="52"/>
+    <w:lsdException w:name="Grid Table 1 Light Accent 5" w:uiPriority="46"/>
+    <w:lsdException w:name="Grid Table 2 Accent 5" w:uiPriority="47"/>
+    <w:lsdException w:name="Grid Table 3 Accent 5" w:uiPriority="48"/>
+    <w:lsdException w:name="Grid Table 4 Accent 5" w:uiPriority="49"/>
+    <w:lsdException w:name="Grid Table 5 Dark Accent 5" w:uiPriority="50"/>
+    <w:lsdException w:name="Grid Table 6 Colorful Accent 5" w:uiPriority="51"/>
+    <w:lsdException w:name="Grid Table 7 Colorful Accent 5" w:uiPriority="52"/>
+    <w:lsdException w:name="Grid Table 1 Light Accent 6" w:uiPriority="46"/>
+    <w:lsdException w:name="Grid Table 2 Accent 6" w:uiPriority="47"/>
+    <w:lsdException w:name="Grid Table 3 Accent 6" w:uiPriority="48"/>
+    <w:lsdException w:name="Grid Table 4 Accent 6" w:uiPriority="49"/>
+    <w:lsdException w:name="Grid Table 5 Dark Accent 6" w:uiPriority="50"/>
+    <w:lsdException w:name="Grid Table 6 Colorful Accent 6" w:uiPriority="51"/>
+    <w:lsdException w:name="Grid Table 7 Colorful Accent 6" w:uiPriority="52"/>
+    <w:lsdException w:name="List Table 1 Light" w:uiPriority="46"/>
+    <w:lsdException w:name="List Table 2" w:uiPriority="47"/>
+    <w:lsdException w:name="List Table 3" w:uiPriority="48"/>
+    <w:lsdException w:name="List Table 4" w:uiPriority="49"/>
+    <w:lsdException w:name="List Table 5 Dark" w:uiPriority="50"/>
+    <w:lsdException w:name="List Table 6 Colorful" w:uiPriority="51"/>
+    <w:lsdException w:name="List Table 7 Colorful" w:uiPriority="52"/>
+    <w:lsdException w:name="List Table 1 Light Accent 1" w:uiPriority="46"/>
+    <w:lsdException w:name="List Table 2 Accent 1" w:uiPriority="47"/>
+    <w:lsdException w:name="List Table 3 Accent 1" w:uiPriority="48"/>
+    <w:lsdException w:name="List Table 4 Accent 1" w:uiPriority="49"/>
+    <w:lsdException w:name="List Table 5 Dark Accent 1" w:uiPriority="50"/>
+    <w:lsdException w:name="List Table 6 Colorful Accent 1" w:uiPriority="51"/>
+    <w:lsdException w:name="List Table 7 Colorful Accent 1" w:uiPriority="52"/>
+    <w:lsdException w:name="List Table 1 Light Accent 2" w:uiPriority="46"/>
+    <w:lsdException w:name="List Table 2 Accent 2" w:uiPriority="47"/>
+    <w:lsdException w:name="List Table 3 Accent 2" w:uiPriority="48"/>
+    <w:lsdException w:name="List Table 4 Accent 2" w:uiPriority="49"/>
+    <w:lsdException w:name="List Table 5 Dark Accent 2" w:uiPriority="50"/>
+    <w:lsdException w:name="List Table 6 Colorful Accent 2" w:uiPriority="51"/>
+    <w:lsdException w:name="List Table 7 Colorful Accent 2" w:uiPriority="52"/>
+    <w:lsdException w:name="List Table 1 Light Accent 3" w:uiPriority="46"/>
+    <w:lsdException w:name="List Table 2 Accent 3" w:uiPriority="47"/>
+    <w:lsdException w:name="List Table 3 Accent 3" w:uiPriority="48"/>
+    <w:lsdException w:name="List Table 4 Accent 3" w:uiPriority="49"/>
+    <w:lsdException w:name="List Table 5 Dark Accent 3" w:uiPriority="50"/>
+    <w:lsdException w:name="List Table 6 Colorful Accent 3" w:uiPriority="51"/>
+    <w:lsdException w:name="List Table 7 Colorful Accent 3" w:uiPriority="52"/>
+    <w:lsdException w:name="List Table 1 Light Accent 4" w:uiPriority="46"/>
+    <w:lsdException w:name="List Table 2 Accent 4" w:uiPriority="47"/>
+    <w:lsdException w:name="List Table 3 Accent 4" w:uiPriority="48"/>
+    <w:lsdException w:name="List Table 4 Accent 4" w:uiPriority="49"/>
+    <w:lsdException w:name="List Table 5 Dark Accent 4" w:uiPriority="50"/>
+    <w:lsdException w:name="List Table 6 Colorful Accent 4" w:uiPriority="51"/>
+    <w:lsdException w:name="List Table 7 Colorful Accent 4" w:uiPriority="52"/>
+    <w:lsdException w:name="List Table 1 Light Accent 5" w:uiPriority="46"/>
+    <w:lsdException w:name="List Table 2 Accent 5" w:uiPriority="47"/>
+    <w:lsdException w:name="List Table 3 Accent 5" w:uiPriority="48"/>
+    <w:lsdException w:name="List Table 4 Accent 5" w:uiPriority="49"/>
+    <w:lsdException w:name="List Table 5 Dark Accent 5" w:uiPriority="50"/>
+    <w:lsdException w:name="List Table 6 Colorful Accent 5" w:uiPriority="51"/>
+    <w:lsdException w:name="List Table 7 Colorful Accent 5" w:uiPriority="52"/>
+    <w:lsdException w:name="List Table 1 Light Accent 6" w:uiPriority="46"/>
+    <w:lsdException w:name="List Table 2 Accent 6" w:uiPriority="47"/>
+    <w:lsdException w:name="List Table 3 Accent 6" w:uiPriority="48"/>
+    <w:lsdException w:name="List Table 4 Accent 6" w:uiPriority="49"/>
+    <w:lsdException w:name="List Table 5 Dark Accent 6" w:uiPriority="50"/>
+    <w:lsdException w:name="List Table 6 Colorful Accent 6" w:uiPriority="51"/>
+    <w:lsdException w:name="List Table 7 Colorful Accent 6" w:uiPriority="52"/>
+    <w:lsdException w:name="Mention" w:semiHidden="1" w:unhideWhenUsed="1"/>
+    <w:lsdException w:name="Smart Hyperlink" w:semiHidden="1" w:unhideWhenUsed="1"/>
+    <w:lsdException w:name="Hashtag" w:semiHidden="1" w:unhideWhenUsed="1"/>
+    <w:lsdException w:name="Unresolved Mention" w:semiHidden="1" w:unhideWhenUsed="1"/>
+  </w:latentStyles>
+  <w:style w:type="paragraph" w:default="1" w:styleId="Normal">
+    <w:name w:val="Normal"/>
+    <w:qFormat/>
+  </w:style>
+  <w:style w:type="character" w:default="1" w:styleId="DefaultParagraphFont">
+    <w:name w:val="Default Paragraph Font"/>
+    <w:uiPriority w:val="1"/>
+    <w:semiHidden/>
+    <w:unhideWhenUsed/>
+  </w:style>
+  <w:style w:type="table" w:default="1" w:styleId="TableNormal">
+    <w:name w:val="Normal Table"/>
+    <w:uiPriority w:val="99"/>
+    <w:semiHidden/>
+    <w:unhideWhenUsed/>
+    <w:tblPr>
+      <w:tblInd w:w="0" w:type="dxa"/>
+      <w:tblCellMar>
+        <w:top w:w="0" w:type="dxa"/>
+        <w:left w:w="108" w:type="dxa"/>
+        <w:bottom w:w="0" w:type="dxa"/>
+        <w:right w:w="108" w:type="dxa"/>
+      </w:tblCellMar>
+    </w:tblPr>
+  </w:style>
+  <w:style w:type="numbering" w:default="1" w:styleId="NoList">
+    <w:name w:val="No List"/>
+    <w:uiPriority w:val="99"/>
+    <w:semiHidden/>
+    <w:unhideWhenUsed/>
+  </w:style>
+  <w:style w:type="paragraph" w:customStyle="1" w:styleId="B2DD96AE8F2269469641CDE76D11B400">
+    <w:name w:val="B2DD96AE8F2269469641CDE76D11B400"/>
+    <w:rsid w:val="00B5354E"/>
+  </w:style>
+</w:styles>
+</file>
+
+<file path=word/glossary/webSettings.xml><?xml version="1.0" encoding="utf-8"?>
+<w:webSettings xmlns:mc="http://schemas.openxmlformats.org/markup-compatibility/2006" xmlns:r="http://schemas.openxmlformats.org/officeDocument/2006/relationships" xmlns:w="http://schemas.openxmlformats.org/wordprocessingml/2006/main" xmlns:w14="http://schemas.microsoft.com/office/word/2010/wordml" xmlns:w15="http://schemas.microsoft.com/office/word/2012/wordml" xmlns:w16cid="http://schemas.microsoft.com/office/word/2016/wordml/cid" xmlns:w16se="http://schemas.microsoft.com/office/word/2015/wordml/symex" mc:Ignorable="w14 w15 w16se w16cid">
+  <w:optimizeForBrowser/>
+  <w:allowPNG/>
+</w:webSettings>
 </file>
 
 <file path=word/theme/theme1.xml><?xml version="1.0" encoding="utf-8"?>

</xml_diff>